<commit_message>
add introductions, weekly blogs and portraits
</commit_message>
<xml_diff>
--- a/ferialpraxis_donauuni/Vorstellung_Stefan_Humpelstetter.docx
+++ b/ferialpraxis_donauuni/Vorstellung_Stefan_Humpelstetter.docx
@@ -62,90 +62,99 @@
           <w:b/>
         </w:rPr>
       </w:pPr>
+    </w:p>
+    <w:p>
+      <w:pPr>
+        <w:rPr>
+          <w:b/>
+        </w:rPr>
+      </w:pPr>
+      <w:r>
+        <w:rPr>
+          <w:b/>
+        </w:rPr>
+        <w:t xml:space="preserve">Aktuelle Tätigkeit: </w:t>
+      </w:r>
+      <w:r>
+        <w:t>Junior Researcher 0</w:t>
+      </w:r>
+      <w:r>
+        <w:t>7</w:t>
+      </w:r>
+      <w:r>
+        <w:t>/201</w:t>
+      </w:r>
+      <w:r>
+        <w:t>8</w:t>
+      </w:r>
+    </w:p>
+    <w:p>
+      <w:r>
+        <w:t>(Maturant / Diplomarbeitsprojekt)</w:t>
+      </w:r>
+    </w:p>
+    <w:p>
+      <w:pPr>
+        <w:rPr>
+          <w:b/>
+        </w:rPr>
+      </w:pPr>
+    </w:p>
+    <w:p>
+      <w:pPr>
+        <w:rPr>
+          <w:b/>
+        </w:rPr>
+      </w:pPr>
+      <w:r>
+        <w:rPr>
+          <w:b/>
+        </w:rPr>
+        <w:t>Persönliche Vorstellung und Motivation:</w:t>
+      </w:r>
+    </w:p>
+    <w:p>
+      <w:r>
+        <w:t>Mein Name ist Stefan Humpelstetter, ich besuche zurzeit die 5. Klasse der h</w:t>
+      </w:r>
+      <w:r>
+        <w:t>öhere</w:t>
+      </w:r>
+      <w:r>
+        <w:t>n</w:t>
+      </w:r>
+      <w:r>
+        <w:t xml:space="preserve"> technische Bundeslehranstalt Krems</w:t>
+      </w:r>
+      <w:r>
+        <w:t xml:space="preserve"> für Informationstechnologie. </w:t>
+      </w:r>
+    </w:p>
+    <w:p>
+      <w:r>
+        <w:t xml:space="preserve">Ich interessiere mich sehr stark für das </w:t>
+      </w:r>
+      <w:r>
+        <w:t>E</w:t>
+      </w:r>
+      <w:r>
+        <w:t xml:space="preserve">ntwickeln von Web-Applikationen und für das Programmieren im Allgemeinen. </w:t>
+      </w:r>
+      <w:r>
+        <w:t xml:space="preserve">Da kam es meinem Diplomarbeitspartner Michael Schrabauer und mir sehr gelegen als uns unser Professor eine Diplomarbeit in Kooperation mit der Donau-Universität Krems vorschlug. </w:t>
+      </w:r>
+    </w:p>
+    <w:p>
+      <w:r>
+        <w:t xml:space="preserve">Die Diplomarbeit basiert auf den bereits beendeten Maturaprojekten </w:t>
+      </w:r>
+      <w:r>
+        <w:t xml:space="preserve">von sechs Absolventen. Die Plattform die wir im Zuge des Projekts weiterentwickeln </w:t>
+      </w:r>
       <w:bookmarkStart w:id="0" w:name="_GoBack"/>
       <w:bookmarkEnd w:id="0"/>
-    </w:p>
-    <w:p>
-      <w:pPr>
-        <w:rPr>
-          <w:b/>
-        </w:rPr>
-      </w:pPr>
-      <w:r>
-        <w:rPr>
-          <w:b/>
-        </w:rPr>
-        <w:t xml:space="preserve">Aktuelle Tätigkeit: </w:t>
-      </w:r>
-      <w:r>
-        <w:t>Junior Researcher 0</w:t>
-      </w:r>
-      <w:r>
-        <w:t>7</w:t>
-      </w:r>
-      <w:r>
-        <w:t>/201</w:t>
-      </w:r>
-      <w:r>
-        <w:t>8</w:t>
-      </w:r>
-    </w:p>
-    <w:p>
-      <w:r>
-        <w:t>(Maturant / Diplomarbeitsprojekt)</w:t>
-      </w:r>
-    </w:p>
-    <w:p>
-      <w:pPr>
-        <w:rPr>
-          <w:b/>
-        </w:rPr>
-      </w:pPr>
-    </w:p>
-    <w:p>
-      <w:pPr>
-        <w:rPr>
-          <w:b/>
-        </w:rPr>
-      </w:pPr>
-      <w:r>
-        <w:rPr>
-          <w:b/>
-        </w:rPr>
-        <w:t>Persönliche Vorstellung und Motivation:</w:t>
-      </w:r>
-    </w:p>
-    <w:p>
-      <w:r>
-        <w:t>Mein Name ist Stefan Humpelstetter, ich besuche zurzeit die 5. Klasse der h</w:t>
-      </w:r>
-      <w:r>
-        <w:t>öhere</w:t>
-      </w:r>
-      <w:r>
-        <w:t>n</w:t>
-      </w:r>
-      <w:r>
-        <w:t xml:space="preserve"> technische Bundeslehranstalt Krems</w:t>
-      </w:r>
-      <w:r>
-        <w:t xml:space="preserve"> für Informationstechnologie. </w:t>
-      </w:r>
-    </w:p>
-    <w:p>
-      <w:r>
-        <w:t xml:space="preserve">Ich interessiere mich sehr stark für das entwickeln von Web-Applikationen und für das Programmieren im Allgemeinen. </w:t>
-      </w:r>
-      <w:r>
-        <w:t xml:space="preserve">Da kam es meinem Diplomarbeitspartner Michael Schrabauer und mir sehr gelegen als uns unser Professor eine Diplomarbeit in Kooperation mit der Donau-Universität Krems vorschlug. </w:t>
-      </w:r>
-    </w:p>
-    <w:p>
-      <w:r>
-        <w:t xml:space="preserve">Die Diplomarbeit basiert auf den bereits beendeten Maturaprojekten </w:t>
-      </w:r>
-      <w:r>
-        <w:t xml:space="preserve">von sechs Absolventen. Die Plattform die wir im Zuge des Projekts weiterentwickeln soll die Diskussion zu verschiedenen Gesetzestexten und Paragraphen anregen und ermöglichen. Außerdem soll sie die Möglichkeit bieten die Diskussionen auszuwerten </w:t>
+      <w:r>
+        <w:t xml:space="preserve">soll die Diskussion zu verschiedenen Gesetzestexten und Paragraphen anregen und ermöglichen. Außerdem soll sie die Möglichkeit bieten die Diskussionen auszuwerten </w:t>
       </w:r>
       <w:r>
         <w:t xml:space="preserve">und Ergebnisse zu dokumentieren. </w:t>

</xml_diff>